<commit_message>
perbaikan latarbelakang sistematika penulisan
</commit_message>
<xml_diff>
--- a/ProposalSkripsi2016-2017.docx
+++ b/ProposalSkripsi2016-2017.docx
@@ -2558,186 +2558,134 @@
     <w:p>
       <w:pPr>
         <w:keepNext/>
-        <w:ind w:firstLine="426"/>
-        <w:rPr>
-          <w:rStyle w:val="Strong"/>
-          <w:b w:val="0"/>
-          <w:lang w:val="en-US"/>
-        </w:rPr>
-      </w:pPr>
-      <w:r>
-        <w:rPr>
-          <w:rStyle w:val="Strong"/>
-          <w:b w:val="0"/>
-          <w:lang w:val="en-US"/>
-        </w:rPr>
-        <w:t>APBD terdiri atas :</w:t>
-      </w:r>
-    </w:p>
-    <w:p>
-      <w:pPr>
-        <w:pStyle w:val="ListParagraph"/>
+        <w:ind w:firstLine="360"/>
+        <w:rPr>
+          <w:bCs/>
+        </w:rPr>
+      </w:pPr>
+      <w:r>
+        <w:rPr>
+          <w:bCs/>
+        </w:rPr>
+        <w:t xml:space="preserve">APBD disusun berdasarkan aggaran kinerja, yaiu suatu sisitem anngaran yang mengutamakan upaya pencapian hasil kerja (output) dari perencanaan alokasi biaya dan input yang diterapkan.APBD disusun pada sasaran tertentu yang hendak dicapai dalam satu tahun anggaran. Definisi anggaran yang dibuat oleh the nationcommite on governmental accountingdari amerika serikat,anggraran adalah rencana oprasioal keungan yang mencakup suatu estimasi penegluaran untuk suatu jangka waktu tertentu dan rencana penerimaan pendapatan untuk membiayainya. Definisi anggaran dapat diartiakan: </w:t>
+      </w:r>
+    </w:p>
+    <w:p>
+      <w:pPr>
         <w:keepNext/>
-        <w:numPr>
-          <w:ilvl w:val="0"/>
-          <w:numId w:val="7"/>
-        </w:numPr>
-        <w:rPr>
-          <w:rStyle w:val="Strong"/>
-          <w:b w:val="0"/>
-          <w:lang w:val="en-US"/>
-        </w:rPr>
-      </w:pPr>
-      <w:r>
-        <w:rPr>
-          <w:rStyle w:val="Strong"/>
-          <w:b w:val="0"/>
-          <w:lang w:val="en-US"/>
-        </w:rPr>
-        <w:t>Anggaran Pendapatan</w:t>
-      </w:r>
-    </w:p>
-    <w:p>
-      <w:pPr>
-        <w:pStyle w:val="ListParagraph"/>
+        <w:ind w:firstLine="360"/>
+        <w:rPr>
+          <w:bCs/>
+        </w:rPr>
+      </w:pPr>
+      <w:r>
+        <w:rPr>
+          <w:bCs/>
+        </w:rPr>
+        <w:t xml:space="preserve">1. Rencana pengeluara/ belanja. </w:t>
+      </w:r>
+    </w:p>
+    <w:p>
+      <w:pPr>
         <w:keepNext/>
-        <w:numPr>
-          <w:ilvl w:val="0"/>
-          <w:numId w:val="8"/>
-        </w:numPr>
-        <w:rPr>
-          <w:rStyle w:val="Strong"/>
-          <w:b w:val="0"/>
-          <w:lang w:val="en-US"/>
-        </w:rPr>
-      </w:pPr>
-      <w:r>
-        <w:rPr>
-          <w:rStyle w:val="Strong"/>
-          <w:b w:val="0"/>
-          <w:lang w:val="en-US"/>
-        </w:rPr>
-        <w:t>Pendapatan Asli Daerah (PAD), yang meliputi pajak daerah, retribusi daerah, hasil pengelolaan kekayaan daerah, dan penerimaan lain-lain</w:t>
-      </w:r>
-    </w:p>
-    <w:p>
-      <w:pPr>
-        <w:pStyle w:val="ListParagraph"/>
+        <w:ind w:firstLine="360"/>
+        <w:rPr>
+          <w:bCs/>
+        </w:rPr>
+      </w:pPr>
+      <w:r>
+        <w:rPr>
+          <w:bCs/>
+        </w:rPr>
+        <w:t xml:space="preserve">2. Rencana penerimaan / pembiayaan belanja. </w:t>
+      </w:r>
+    </w:p>
+    <w:p>
+      <w:pPr>
         <w:keepNext/>
-        <w:numPr>
-          <w:ilvl w:val="0"/>
-          <w:numId w:val="8"/>
-        </w:numPr>
-        <w:rPr>
-          <w:rStyle w:val="Strong"/>
-          <w:b w:val="0"/>
-          <w:lang w:val="en-US"/>
-        </w:rPr>
-      </w:pPr>
-      <w:r>
-        <w:rPr>
-          <w:rStyle w:val="Strong"/>
-          <w:b w:val="0"/>
-          <w:lang w:val="en-US"/>
-        </w:rPr>
-        <w:t>Bagian dana perimbangan, yang meliputi Dana Bagi Hasil, Dana Alokasi Umum (DAU) dan Dana Alokasi Khusus</w:t>
-      </w:r>
-    </w:p>
-    <w:p>
-      <w:pPr>
-        <w:pStyle w:val="ListParagraph"/>
+        <w:ind w:firstLine="360"/>
+        <w:rPr>
+          <w:bCs/>
+        </w:rPr>
+      </w:pPr>
+      <w:r>
+        <w:rPr>
+          <w:bCs/>
+        </w:rPr>
+        <w:t xml:space="preserve">3. Mencangkup jangka waktu tertentu </w:t>
+      </w:r>
+    </w:p>
+    <w:p>
+      <w:pPr>
         <w:keepNext/>
-        <w:numPr>
-          <w:ilvl w:val="0"/>
-          <w:numId w:val="8"/>
-        </w:numPr>
-        <w:rPr>
-          <w:rStyle w:val="Strong"/>
-          <w:b w:val="0"/>
-          <w:lang w:val="en-US"/>
-        </w:rPr>
-      </w:pPr>
-      <w:r>
-        <w:rPr>
-          <w:rStyle w:val="Strong"/>
-          <w:b w:val="0"/>
-          <w:lang w:val="en-US"/>
-        </w:rPr>
-        <w:t>Lain-lain pendapatan yang sah seperti dana hibah atau dana darurat.</w:t>
-      </w:r>
-    </w:p>
-    <w:p>
-      <w:pPr>
-        <w:pStyle w:val="ListParagraph"/>
+        <w:ind w:firstLine="360"/>
+        <w:rPr>
+          <w:bCs/>
+        </w:rPr>
+      </w:pPr>
+      <w:r>
+        <w:rPr>
+          <w:bCs/>
+        </w:rPr>
+        <w:t>APBD merupakan instrument yang menjamin terciptanya disiplin dalam proses pengambilan keputusan terkait dengan kebijakn maupun belanja daerah.untuk menjamin agar APBD dapat disusun dan dilaksanakan dengan baik dan benar, maka diatur landasan administrtif dalam pengelolaan anggaran daerah yang mengatur.</w:t>
+      </w:r>
+    </w:p>
+    <w:p>
+      <w:pPr>
         <w:keepNext/>
-        <w:numPr>
-          <w:ilvl w:val="0"/>
-          <w:numId w:val="7"/>
-        </w:numPr>
-        <w:rPr>
-          <w:rStyle w:val="Strong"/>
-          <w:b w:val="0"/>
-          <w:lang w:val="en-US"/>
-        </w:rPr>
-      </w:pPr>
-      <w:r>
-        <w:rPr>
-          <w:rStyle w:val="Strong"/>
-          <w:b w:val="0"/>
-          <w:lang w:val="en-US"/>
-        </w:rPr>
-        <w:t>Anggaran belanja, yang digunakan untuk keperluan penyelenggaraan tugas pemerintahan di daerah.</w:t>
-      </w:r>
-    </w:p>
-    <w:p>
-      <w:pPr>
-        <w:pStyle w:val="ListParagraph"/>
+        <w:ind w:firstLine="360"/>
+        <w:rPr>
+          <w:bCs/>
+          <w:lang w:val="en-US"/>
+        </w:rPr>
+      </w:pPr>
+      <w:r>
+        <w:rPr>
+          <w:bCs/>
+          <w:lang w:val="en-US"/>
+        </w:rPr>
+        <w:t>Oleh karena pentingnya data APBD untuk dapat di pantau dan  di evaluasi oleh pejabat daerah yang bersangkutan demi kelancaran program kerja dan realisasi anggaran daerah maka diperlukan sebuah aplikasi yang dapat memantau atau memonitor data tersebut.Namun dengan sang</w:t>
+      </w:r>
+      <w:r>
+        <w:rPr>
+          <w:bCs/>
+          <w:lang w:val="en-US"/>
+        </w:rPr>
+        <w:t>at padatnya jadwal kerja dari kepala daerah ataupun eksekutif daera</w:t>
+      </w:r>
+      <w:r>
+        <w:rPr>
+          <w:bCs/>
+          <w:lang w:val="en-US"/>
+        </w:rPr>
+        <w:t xml:space="preserve"> tersebut dibutuhkan alat yang praktis , efektif, dan efisien serta memiliki mobilitas yang tinggi dimana kegiatan pemantauan atau monitor data dapat di lakukan di mana saja dan kapan saja, maka dari itu aplikasi mobile merupakan solusi yang</w:t>
+      </w:r>
+      <w:r>
+        <w:rPr>
+          <w:bCs/>
+          <w:lang w:val="en-US"/>
+        </w:rPr>
+        <w:t xml:space="preserve"> tepat untuk mengatasi masalah </w:t>
+      </w:r>
+      <w:r>
+        <w:rPr>
+          <w:bCs/>
+          <w:lang w:val="en-US"/>
+        </w:rPr>
+        <w:t>tersebut dan di zaman sekarang pun merupakan eranya digital, internet, dan smartphone</w:t>
+      </w:r>
+      <w:r>
+        <w:rPr>
+          <w:bCs/>
+          <w:lang w:val="en-US"/>
+        </w:rPr>
+        <w:t>.</w:t>
+      </w:r>
+    </w:p>
+    <w:p>
+      <w:pPr>
         <w:keepNext/>
-        <w:numPr>
-          <w:ilvl w:val="0"/>
-          <w:numId w:val="7"/>
-        </w:numPr>
-        <w:rPr>
-          <w:rStyle w:val="Strong"/>
-          <w:b w:val="0"/>
-          <w:lang w:val="en-US"/>
-        </w:rPr>
-      </w:pPr>
-      <w:r>
-        <w:rPr>
-          <w:rStyle w:val="Strong"/>
-          <w:b w:val="0"/>
-          <w:lang w:val="en-US"/>
-        </w:rPr>
-        <w:t>Pembiayaan, yaitu setiap penerimaan yang perlu dibayar kembali dan/atau pengeluaran yang akan diterima kembali, baik pada tahun anggaran yang bersangkutan maupun tahun-tahun anggaran berikutnya.</w:t>
-      </w:r>
-    </w:p>
-    <w:p>
-      <w:pPr>
-        <w:keepNext/>
-        <w:ind w:left="360"/>
-        <w:rPr>
-          <w:rStyle w:val="Strong"/>
-          <w:b w:val="0"/>
-          <w:lang w:val="en-US"/>
-        </w:rPr>
-      </w:pPr>
-      <w:r>
-        <w:rPr>
-          <w:rStyle w:val="Strong"/>
-          <w:b w:val="0"/>
-          <w:lang w:val="en-US"/>
-        </w:rPr>
-        <w:t>Fungsi Anggaran dan Pendapatan Belanja Daerah :</w:t>
-      </w:r>
-    </w:p>
-    <w:p>
-      <w:pPr>
-        <w:keepNext/>
-        <w:numPr>
-          <w:ilvl w:val="0"/>
-          <w:numId w:val="9"/>
-        </w:numPr>
+        <w:ind w:firstLine="360"/>
         <w:rPr>
           <w:bCs/>
           <w:lang w:val="en-US"/>
@@ -2748,450 +2696,79 @@
           <w:bCs/>
           <w:lang w:val="en-US"/>
         </w:rPr>
-        <w:t>Fungsi otorisasi bermakna bahwa anggaran daerah menjadi dasar untuk merealisasi pendapatan, dan belanja pada tahun bersangkutan. Tanpa dianggarkan dalam APBD sebuah kegiatan tidak memiliki kekuatan untuk dilaksanakan.</w:t>
-      </w:r>
-    </w:p>
-    <w:p>
-      <w:pPr>
-        <w:keepNext/>
-        <w:numPr>
-          <w:ilvl w:val="0"/>
-          <w:numId w:val="9"/>
-        </w:numPr>
+        <w:t xml:space="preserve">Dibutuhkan aplikasi yang dapat menyajikan data secara mudah di mengerti dan sederhana dan dapat langgsung menghasilkan informasi dari data tersebut agar </w:t>
+      </w:r>
+      <w:r>
         <w:rPr>
           <w:bCs/>
           <w:lang w:val="en-US"/>
         </w:rPr>
-      </w:pPr>
+        <w:lastRenderedPageBreak/>
+        <w:t xml:space="preserve">dapat dengan segera diambil tindakan oleh pejabat daerah yang bersangkutan, olehkarena itu seperti dari hasil wawancara dengan Bapak Agus Ramadhan selaku ketua tim riset PT.Usadi dimana aplikasi yang di butuhkan yaitu mobile dashboard dimana dapat memonitor data </w:t>
+      </w:r>
       <w:r>
         <w:rPr>
           <w:bCs/>
           <w:lang w:val="en-US"/>
         </w:rPr>
-        <w:t>Fungsi perencanaan bermakna bahwa anggaran daerah menjadi pedoman bagi manajemen dalam merencanakan kegiatan pada tahun yang bersangkutan.</w:t>
-      </w:r>
-    </w:p>
-    <w:p>
-      <w:pPr>
-        <w:keepNext/>
-        <w:numPr>
-          <w:ilvl w:val="0"/>
-          <w:numId w:val="9"/>
-        </w:numPr>
+        <w:t xml:space="preserve">dana APBD dengan mudah, dimana data didapat dari API atau web service yang disediakan. </w:t>
+      </w:r>
+      <w:r>
         <w:rPr>
           <w:bCs/>
           <w:lang w:val="en-US"/>
         </w:rPr>
-      </w:pPr>
+        <w:t>Bentuk penyajian</w:t>
+      </w:r>
       <w:r>
         <w:rPr>
           <w:bCs/>
           <w:lang w:val="en-US"/>
         </w:rPr>
-        <w:t>Fungsi pengawasan mengandung makna bahwa anggaran daerah menjadi pedoman untuk menilai keberhasilan atau kegagalan penyelenggaraan pemerintah daerah.</w:t>
-      </w:r>
-    </w:p>
-    <w:p>
-      <w:pPr>
-        <w:keepNext/>
-        <w:numPr>
-          <w:ilvl w:val="0"/>
-          <w:numId w:val="9"/>
-        </w:numPr>
+        <w:t xml:space="preserve"> yang digunakan untuk </w:t>
+      </w:r>
+      <w:r>
         <w:rPr>
           <w:bCs/>
           <w:lang w:val="en-US"/>
         </w:rPr>
-      </w:pPr>
+        <w:t>menyajikan</w:t>
+      </w:r>
       <w:r>
         <w:rPr>
           <w:bCs/>
           <w:lang w:val="en-US"/>
         </w:rPr>
-        <w:t xml:space="preserve">Fungsi alokasi mengandung makna bahwa anggaran daerah harus diarahkan untuk menciptakan lapangan kerja, mengurangi pengangguran, dan </w:t>
+        <w:t xml:space="preserve"> data keuangan dari APBD ini adalah dengan menggunakan grafik </w:t>
       </w:r>
       <w:r>
         <w:rPr>
           <w:bCs/>
           <w:lang w:val="en-US"/>
         </w:rPr>
-        <w:lastRenderedPageBreak/>
-        <w:t>pemborosan sumberdaya, serta meningkatkan efisiensi, dan efektifitas perekonomian daerah.</w:t>
-      </w:r>
-    </w:p>
-    <w:p>
-      <w:pPr>
-        <w:keepNext/>
-        <w:numPr>
-          <w:ilvl w:val="0"/>
-          <w:numId w:val="9"/>
-        </w:numPr>
+        <w:t>dan tabular</w:t>
+      </w:r>
+      <w:r>
         <w:rPr>
           <w:bCs/>
           <w:lang w:val="en-US"/>
         </w:rPr>
-      </w:pPr>
+        <w:t xml:space="preserve"> yang di sajikan sesuai dengan data yang ada , dimana dengan menggunakan grafik ini lah data dapat terlihat secara kasat mata per kurun waktu yang telah ditentukan sehingga dapat dengan mudah di mengerti dan diambil tindakan dari informasi tersebut</w:t>
+      </w:r>
       <w:r>
         <w:rPr>
           <w:bCs/>
           <w:lang w:val="en-US"/>
         </w:rPr>
-        <w:t>Fungsi distribusi memiliki makna bahwa kebijakan-kebijakan dalam penganggaran daerah harus memperhatikan rasa keadilan, dan kepatutan.</w:t>
-      </w:r>
-    </w:p>
-    <w:p>
-      <w:pPr>
-        <w:keepNext/>
-        <w:numPr>
-          <w:ilvl w:val="0"/>
-          <w:numId w:val="9"/>
-        </w:numPr>
+        <w:t xml:space="preserve"> dan dapat membantu untuk pengambilan keputusan oleh pejabat daerah yang bersangkutan dari informasi yang di dapatkan</w:t>
+      </w:r>
+      <w:r>
         <w:rPr>
           <w:bCs/>
           <w:lang w:val="en-US"/>
         </w:rPr>
-      </w:pPr>
-      <w:r>
-        <w:rPr>
-          <w:bCs/>
-          <w:lang w:val="en-US"/>
-        </w:rPr>
-        <w:t>Fungsi stabilitasi memliki makna bahwa anggaran daerah menjadi alat untuk memelihara, dan mengupayakan keseimbangan fundamental perekonomian daerah.</w:t>
-      </w:r>
-    </w:p>
-    <w:p>
-      <w:pPr>
-        <w:keepNext/>
-        <w:ind w:left="720"/>
-        <w:rPr>
-          <w:bCs/>
-          <w:lang w:val="en-US"/>
-        </w:rPr>
-      </w:pPr>
-    </w:p>
-    <w:p>
-      <w:pPr>
-        <w:keepNext/>
-        <w:ind w:left="360" w:firstLine="360"/>
-        <w:rPr>
-          <w:bCs/>
-          <w:lang w:val="en-US"/>
-        </w:rPr>
-      </w:pPr>
-      <w:r>
-        <w:rPr>
-          <w:bCs/>
-          <w:lang w:val="en-US"/>
-        </w:rPr>
-        <w:t xml:space="preserve">Dari fungi-fungsi di atas maka dapat di </w:t>
-      </w:r>
-      <w:r>
-        <w:rPr>
-          <w:bCs/>
-          <w:lang w:val="en-US"/>
-        </w:rPr>
-        <w:t>lihat</w:t>
-      </w:r>
-      <w:r>
-        <w:rPr>
-          <w:bCs/>
-          <w:lang w:val="en-US"/>
-        </w:rPr>
-        <w:t xml:space="preserve"> bahwa APBD(Anggaran Peendapatan dan Belanja Daerah) memiliki peranan yang amat penting bagi perkembangan dan kemajuan daerah yang brersangkutan, oleh karena itu perlu adanya pengawasan atau monitoring </w:t>
-      </w:r>
-      <w:r>
-        <w:rPr>
-          <w:bCs/>
-          <w:lang w:val="en-US"/>
-        </w:rPr>
-        <w:t xml:space="preserve">terhadap realisasi APBD </w:t>
-      </w:r>
-      <w:r>
-        <w:rPr>
-          <w:bCs/>
-          <w:lang w:val="en-US"/>
-        </w:rPr>
-        <w:t xml:space="preserve">agar dapat dilakukan evaluasi apakah dari dana APBD tersebut sudah tercapai fungsi-fungsi yang telah disebutkan di atas, oleh karena itu perlu adanya alat untuk </w:t>
-      </w:r>
-      <w:r>
-        <w:rPr>
-          <w:bCs/>
-          <w:lang w:val="en-US"/>
-        </w:rPr>
-        <w:t xml:space="preserve">kepala </w:t>
-      </w:r>
-      <w:r>
-        <w:rPr>
-          <w:bCs/>
-          <w:lang w:val="en-US"/>
-        </w:rPr>
-        <w:t xml:space="preserve">pemerintah eksekutif daerah untuk memantau </w:t>
-      </w:r>
-      <w:r>
-        <w:rPr>
-          <w:bCs/>
-          <w:lang w:val="en-US"/>
-        </w:rPr>
-        <w:t>aliran dana yang masuk ataupun dana pembelanjaan daerah sehingga dapat dilakukan evaluasi dan tindakan oleh pemerintah daerah untuk kelancaran program-program kerjanya demi kemajuan daerah yang bersangkutan.</w:t>
-      </w:r>
-    </w:p>
-    <w:p>
-      <w:pPr>
-        <w:keepNext/>
-        <w:ind w:left="360" w:firstLine="360"/>
-        <w:rPr>
-          <w:bCs/>
-          <w:lang w:val="en-US"/>
-        </w:rPr>
-      </w:pPr>
-      <w:r>
-        <w:rPr>
-          <w:bCs/>
-          <w:lang w:val="en-US"/>
-        </w:rPr>
-        <w:t>Namun dengan sanghat padatnya jadwal kerja dari kepala daerah ataupun eksekutif daera</w:t>
-      </w:r>
-      <w:r>
-        <w:rPr>
-          <w:bCs/>
-          <w:lang w:val="en-US"/>
-        </w:rPr>
-        <w:t xml:space="preserve"> tersebut dibutuhkan alat yang praktis , efektif, dan efisien serta memiliki mobilitas yang tinggi dimana kegiatan pemantauan atau monitor data dapat di lakukan di mana saja dan kapan saja, maka dari itu aplikasi mobile merupakan solusi yang tepat untuk mengatasi masalah ntersebut dan di zaman sekarang pun merupakan eranya digital, internet, dan smartphone</w:t>
-      </w:r>
-      <w:r>
-        <w:rPr>
-          <w:bCs/>
-          <w:lang w:val="en-US"/>
-        </w:rPr>
         <w:t>.</w:t>
       </w:r>
-    </w:p>
-    <w:p>
-      <w:pPr>
-        <w:keepNext/>
-        <w:ind w:left="360" w:firstLine="360"/>
-        <w:rPr>
-          <w:bCs/>
-        </w:rPr>
-      </w:pPr>
-      <w:r>
-        <w:rPr>
-          <w:bCs/>
-          <w:lang w:val="en-US"/>
-        </w:rPr>
-        <w:t xml:space="preserve"> </w:t>
-      </w:r>
-      <w:r>
-        <w:rPr>
-          <w:bCs/>
-        </w:rPr>
-        <w:t xml:space="preserve">Aplikasi hybrid adalah aplikasi web yang ditransformasikan menjadi kode native pada platform seperti iOS atau Android. Aplikasi hybrid biasanya menggunakan browser untuk mengijinkan aplikasi web mengakses berbagai fitur di device mobile seperti Push Notification, Contacts, atau Offline Data Storage. Beberapa tools untuk mengembangkan aplikasi hybrid antara lain Phonegap, Rubymotion </w:t>
-      </w:r>
-      <w:r>
-        <w:rPr>
-          <w:bCs/>
-          <w:lang w:val="en-US"/>
-        </w:rPr>
-        <w:t xml:space="preserve">Ionic </w:t>
-      </w:r>
-      <w:r>
-        <w:rPr>
-          <w:bCs/>
-        </w:rPr>
-        <w:t>dan lain-lain.</w:t>
-      </w:r>
-    </w:p>
-    <w:p>
-      <w:pPr>
-        <w:spacing w:after="160" w:line="259" w:lineRule="auto"/>
-        <w:jc w:val="left"/>
-        <w:rPr>
-          <w:bCs/>
-        </w:rPr>
-      </w:pPr>
-      <w:r>
-        <w:rPr>
-          <w:bCs/>
-        </w:rPr>
-        <w:br w:type="page"/>
-      </w:r>
-    </w:p>
-    <w:p>
-      <w:pPr>
-        <w:keepNext/>
-        <w:ind w:left="360" w:firstLine="360"/>
-        <w:rPr>
-          <w:bCs/>
-        </w:rPr>
-      </w:pPr>
-      <w:r>
-        <w:rPr>
-          <w:bCs/>
-        </w:rPr>
-        <w:lastRenderedPageBreak/>
-        <w:t>.</w:t>
-      </w:r>
-    </w:p>
-    <w:p>
-      <w:pPr>
-        <w:keepNext/>
-        <w:ind w:left="360" w:firstLine="360"/>
-        <w:rPr>
-          <w:bCs/>
-          <w:lang w:val="en-US"/>
-        </w:rPr>
-      </w:pPr>
-      <w:r>
-        <w:rPr>
-          <w:bCs/>
-          <w:lang w:val="en-US"/>
-        </w:rPr>
-        <w:t> ionic framework merupakan platform yang digunakan untuk mengembangkan aplikasi mobile hybrid.  </w:t>
-      </w:r>
-      <w:r>
-        <w:rPr>
-          <w:bCs/>
-          <w:lang w:val="en-US"/>
-        </w:rPr>
-        <w:t xml:space="preserve"> </w:t>
-      </w:r>
-      <w:r>
-        <w:rPr>
-          <w:bCs/>
-          <w:lang w:val="en-US"/>
-        </w:rPr>
-        <w:t>ionic ini dibangun menggunakan bahasa pemograman basis web (HTML5, JavaScript). ionic sendiri di targetkan untuk programer web agar bisa mengembangkan aplikasi mobile menggunakan teknologi web.</w:t>
-      </w:r>
-      <w:r>
-        <w:rPr>
-          <w:bCs/>
-          <w:lang w:val="en-US"/>
-        </w:rPr>
-        <w:t xml:space="preserve"> </w:t>
-      </w:r>
-      <w:r>
-        <w:rPr>
-          <w:bCs/>
-          <w:caps/>
-          <w:lang w:val="en-US"/>
-        </w:rPr>
-        <w:t>i</w:t>
-      </w:r>
-      <w:r>
-        <w:rPr>
-          <w:bCs/>
-          <w:lang w:val="en-US"/>
-        </w:rPr>
-        <w:t>onic menggunakan </w:t>
-      </w:r>
-      <w:r>
-        <w:rPr>
-          <w:bCs/>
-          <w:i/>
-          <w:iCs/>
-          <w:lang w:val="en-US"/>
-        </w:rPr>
-        <w:t>node.js, Angular, HTML5, SASS,</w:t>
-      </w:r>
-      <w:r>
-        <w:rPr>
-          <w:bCs/>
-          <w:lang w:val="en-US"/>
-        </w:rPr>
-        <w:t> sebagai engine untuk membangun aplikasi mobile</w:t>
-      </w:r>
-      <w:r>
-        <w:rPr>
-          <w:bCs/>
-          <w:lang w:val="en-US"/>
-        </w:rPr>
-        <w:t xml:space="preserve"> dimana data didapat dari API</w:t>
-      </w:r>
-      <w:r>
-        <w:rPr>
-          <w:bCs/>
-          <w:lang w:val="en-US"/>
-        </w:rPr>
-        <w:t>.</w:t>
-      </w:r>
-    </w:p>
-    <w:p>
-      <w:pPr>
-        <w:keepNext/>
-        <w:ind w:left="360" w:firstLine="360"/>
-        <w:rPr>
-          <w:bCs/>
-          <w:lang w:val="en-US"/>
-        </w:rPr>
-      </w:pPr>
-      <w:r>
-        <w:rPr>
-          <w:bCs/>
-        </w:rPr>
-        <w:t>API adalah sebuah bahasa dan format pesan yang digunakan oleh program aplikasi untuk berkomunikasi dengan system operasi atau program pengendalian lainnnya seperti system manajemen database (DBMS) atau komunikasi protocol. API diimplementasikan dengan menulis fungsi panggilan atau sintaks dalam program, yang menyediakan sarana yang diperlukan untuk meminta layanan program. Pada dasarnya, program API mendefinisikan cara yang tepat bagi developer untuk meminta layanan dari program itu.</w:t>
-      </w:r>
-    </w:p>
-    <w:p>
-      <w:pPr>
-        <w:keepNext/>
-        <w:ind w:left="360" w:firstLine="360"/>
-        <w:rPr>
-          <w:bCs/>
-          <w:lang w:val="en-US"/>
-        </w:rPr>
-      </w:pPr>
-      <w:r>
-        <w:rPr>
-          <w:bCs/>
-          <w:lang w:val="en-US"/>
-        </w:rPr>
-        <w:t>Bentuk penyajian</w:t>
-      </w:r>
-      <w:r>
-        <w:rPr>
-          <w:bCs/>
-          <w:lang w:val="en-US"/>
-        </w:rPr>
-        <w:t xml:space="preserve"> yang digunakan untuk </w:t>
-      </w:r>
-      <w:r>
-        <w:rPr>
-          <w:bCs/>
-          <w:lang w:val="en-US"/>
-        </w:rPr>
-        <w:t>menyajikan</w:t>
-      </w:r>
-      <w:r>
-        <w:rPr>
-          <w:bCs/>
-          <w:lang w:val="en-US"/>
-        </w:rPr>
-        <w:t xml:space="preserve"> data keuangan dari APBD ini adalah dengan menggunakan grafik </w:t>
-      </w:r>
-      <w:r>
-        <w:rPr>
-          <w:bCs/>
-          <w:lang w:val="en-US"/>
-        </w:rPr>
-        <w:t>dan tabulat</w:t>
-      </w:r>
-      <w:r>
-        <w:rPr>
-          <w:bCs/>
-          <w:lang w:val="en-US"/>
-        </w:rPr>
-        <w:t xml:space="preserve"> yang di sajikan sesuai dengan data yang ada , dimana dengan menggunakan grafik ini lah data dapat terlihat secara kasat mata per kurun waktu yang telah ditentukan sehingga dapat dengan mudah di mengerti dan diambil tindakan dari informasi tersebut.</w:t>
-      </w:r>
-    </w:p>
-    <w:p>
-      <w:pPr>
-        <w:keepNext/>
-        <w:ind w:left="360" w:firstLine="360"/>
-        <w:rPr>
-          <w:bCs/>
-          <w:lang w:val="en-US"/>
-        </w:rPr>
-      </w:pPr>
     </w:p>
     <w:p>
       <w:pPr>
@@ -3267,7 +2844,37 @@
         <w:rPr>
           <w:lang w:val="en-US"/>
         </w:rPr>
-        <w:t xml:space="preserve">Bagaimana data keuangan dana APBD kota Mamuju </w:t>
+        <w:t>Bagaim</w:t>
+      </w:r>
+      <w:r>
+        <w:rPr>
+          <w:lang w:val="en-US"/>
+        </w:rPr>
+        <w:t>ana data keuangan dana APBD daerah</w:t>
+      </w:r>
+      <w:r>
+        <w:rPr>
+          <w:lang w:val="en-US"/>
+        </w:rPr>
+        <w:t xml:space="preserve"> </w:t>
+      </w:r>
+      <w:r>
+        <w:rPr>
+          <w:lang w:val="en-US"/>
+        </w:rPr>
+        <w:t>Pandeglang</w:t>
+      </w:r>
+      <w:r>
+        <w:rPr>
+          <w:lang w:val="en-US"/>
+        </w:rPr>
+        <w:t xml:space="preserve"> </w:t>
+      </w:r>
+      <w:r>
+        <w:rPr>
+          <w:lang w:val="en-US"/>
+        </w:rPr>
+        <w:t xml:space="preserve">di </w:t>
       </w:r>
       <w:r>
         <w:rPr>
@@ -3287,26 +2894,6 @@
         </w:rPr>
         <w:t>.</w:t>
       </w:r>
-    </w:p>
-    <w:p>
-      <w:pPr>
-        <w:pStyle w:val="ListParagraph"/>
-        <w:ind w:left="786"/>
-        <w:rPr>
-          <w:lang w:val="en-US"/>
-        </w:rPr>
-      </w:pPr>
-      <w:r>
-        <w:rPr>
-          <w:lang w:val="en-US"/>
-        </w:rPr>
-        <w:t xml:space="preserve"> </w:t>
-      </w:r>
-    </w:p>
-    <w:p>
-      <w:pPr>
-        <w:pStyle w:val="ListParagraph"/>
-      </w:pPr>
     </w:p>
     <w:p>
       <w:pPr>
@@ -3325,7 +2912,6 @@
         <w:rPr>
           <w:lang w:val="en-US"/>
         </w:rPr>
-        <w:lastRenderedPageBreak/>
         <w:t>Maksud dan Tujuan</w:t>
       </w:r>
       <w:bookmarkEnd w:id="5"/>
@@ -3559,6 +3145,7 @@
         <w:rPr>
           <w:lang w:val="en-US"/>
         </w:rPr>
+        <w:lastRenderedPageBreak/>
         <w:t>Metodologi Penelitian</w:t>
       </w:r>
       <w:bookmarkEnd w:id="7"/>
@@ -3754,7 +3341,6 @@
         <w:rPr>
           <w:lang w:val="en-US"/>
         </w:rPr>
-        <w:lastRenderedPageBreak/>
         <w:t>Metode Pembangunan Perangkat</w:t>
       </w:r>
       <w:bookmarkEnd w:id="9"/>
@@ -3967,6 +3553,7 @@
           <w:szCs w:val="24"/>
           <w:shd w:val="clear" w:color="auto" w:fill="FFFFFF"/>
         </w:rPr>
+        <w:lastRenderedPageBreak/>
         <w:t>Kode</w:t>
       </w:r>
       <w:r>
@@ -4099,7 +3686,7 @@
         </w:rPr>
         <w:drawing>
           <wp:inline distT="0" distB="0" distL="0" distR="0" wp14:anchorId="7B7DB89E" wp14:editId="21207425">
-            <wp:extent cx="3819525" cy="1075850"/>
+            <wp:extent cx="4903326" cy="1381125"/>
             <wp:effectExtent l="0" t="0" r="0" b="0"/>
             <wp:docPr id="5" name="Picture 5" descr="https://murtri.files.wordpress.com/2014/08/1.jpg"/>
             <wp:cNvGraphicFramePr>
@@ -4130,7 +3717,7 @@
                   <pic:spPr bwMode="auto">
                     <a:xfrm>
                       <a:off x="0" y="0"/>
-                      <a:ext cx="3853257" cy="1085351"/>
+                      <a:ext cx="4990446" cy="1405664"/>
                     </a:xfrm>
                     <a:prstGeom prst="rect">
                       <a:avLst/>
@@ -5634,8 +5221,8 @@
         <w:gridCol w:w="436"/>
         <w:gridCol w:w="1442"/>
         <w:gridCol w:w="287"/>
-        <w:gridCol w:w="357"/>
-        <w:gridCol w:w="427"/>
+        <w:gridCol w:w="355"/>
+        <w:gridCol w:w="429"/>
         <w:gridCol w:w="417"/>
         <w:gridCol w:w="287"/>
         <w:gridCol w:w="357"/>
@@ -5922,7 +5509,7 @@
         </w:tc>
         <w:tc>
           <w:tcPr>
-            <w:tcW w:w="357" w:type="dxa"/>
+            <w:tcW w:w="355" w:type="dxa"/>
           </w:tcPr>
           <w:p>
             <w:pPr>
@@ -5946,7 +5533,7 @@
         </w:tc>
         <w:tc>
           <w:tcPr>
-            <w:tcW w:w="427" w:type="dxa"/>
+            <w:tcW w:w="429" w:type="dxa"/>
           </w:tcPr>
           <w:p>
             <w:pPr>
@@ -6538,7 +6125,7 @@
         </w:tc>
         <w:tc>
           <w:tcPr>
-            <w:tcW w:w="357" w:type="dxa"/>
+            <w:tcW w:w="355" w:type="dxa"/>
             <w:shd w:val="clear" w:color="auto" w:fill="BFBFBF" w:themeFill="background1" w:themeFillShade="BF"/>
           </w:tcPr>
           <w:p>
@@ -6553,7 +6140,7 @@
         </w:tc>
         <w:tc>
           <w:tcPr>
-            <w:tcW w:w="427" w:type="dxa"/>
+            <w:tcW w:w="429" w:type="dxa"/>
             <w:shd w:val="clear" w:color="auto" w:fill="BFBFBF" w:themeFill="background1" w:themeFillShade="BF"/>
           </w:tcPr>
           <w:p>
@@ -6928,21 +6515,21 @@
         </w:tc>
         <w:tc>
           <w:tcPr>
-            <w:tcW w:w="357" w:type="dxa"/>
-          </w:tcPr>
-          <w:p>
-            <w:pPr>
-              <w:rPr>
-                <w:sz w:val="16"/>
-                <w:szCs w:val="16"/>
-                <w:lang w:val="en-US"/>
-              </w:rPr>
-            </w:pPr>
-          </w:p>
-        </w:tc>
-        <w:tc>
-          <w:tcPr>
-            <w:tcW w:w="427" w:type="dxa"/>
+            <w:tcW w:w="355" w:type="dxa"/>
+          </w:tcPr>
+          <w:p>
+            <w:pPr>
+              <w:rPr>
+                <w:sz w:val="16"/>
+                <w:szCs w:val="16"/>
+                <w:lang w:val="en-US"/>
+              </w:rPr>
+            </w:pPr>
+          </w:p>
+        </w:tc>
+        <w:tc>
+          <w:tcPr>
+            <w:tcW w:w="429" w:type="dxa"/>
           </w:tcPr>
           <w:p>
             <w:pPr>
@@ -7320,21 +6907,21 @@
         </w:tc>
         <w:tc>
           <w:tcPr>
-            <w:tcW w:w="357" w:type="dxa"/>
-          </w:tcPr>
-          <w:p>
-            <w:pPr>
-              <w:rPr>
-                <w:sz w:val="16"/>
-                <w:szCs w:val="16"/>
-                <w:lang w:val="en-US"/>
-              </w:rPr>
-            </w:pPr>
-          </w:p>
-        </w:tc>
-        <w:tc>
-          <w:tcPr>
-            <w:tcW w:w="427" w:type="dxa"/>
+            <w:tcW w:w="355" w:type="dxa"/>
+          </w:tcPr>
+          <w:p>
+            <w:pPr>
+              <w:rPr>
+                <w:sz w:val="16"/>
+                <w:szCs w:val="16"/>
+                <w:lang w:val="en-US"/>
+              </w:rPr>
+            </w:pPr>
+          </w:p>
+        </w:tc>
+        <w:tc>
+          <w:tcPr>
+            <w:tcW w:w="429" w:type="dxa"/>
           </w:tcPr>
           <w:p>
             <w:pPr>
@@ -7714,21 +7301,21 @@
         </w:tc>
         <w:tc>
           <w:tcPr>
-            <w:tcW w:w="357" w:type="dxa"/>
-          </w:tcPr>
-          <w:p>
-            <w:pPr>
-              <w:rPr>
-                <w:sz w:val="16"/>
-                <w:szCs w:val="16"/>
-                <w:lang w:val="en-US"/>
-              </w:rPr>
-            </w:pPr>
-          </w:p>
-        </w:tc>
-        <w:tc>
-          <w:tcPr>
-            <w:tcW w:w="427" w:type="dxa"/>
+            <w:tcW w:w="355" w:type="dxa"/>
+          </w:tcPr>
+          <w:p>
+            <w:pPr>
+              <w:rPr>
+                <w:sz w:val="16"/>
+                <w:szCs w:val="16"/>
+                <w:lang w:val="en-US"/>
+              </w:rPr>
+            </w:pPr>
+          </w:p>
+        </w:tc>
+        <w:tc>
+          <w:tcPr>
+            <w:tcW w:w="429" w:type="dxa"/>
           </w:tcPr>
           <w:p>
             <w:pPr>
@@ -8117,7 +7704,7 @@
         </w:tc>
         <w:tc>
           <w:tcPr>
-            <w:tcW w:w="357" w:type="dxa"/>
+            <w:tcW w:w="355" w:type="dxa"/>
             <w:shd w:val="clear" w:color="auto" w:fill="BFBFBF" w:themeFill="background1" w:themeFillShade="BF"/>
           </w:tcPr>
           <w:p>
@@ -8132,7 +7719,7 @@
         </w:tc>
         <w:tc>
           <w:tcPr>
-            <w:tcW w:w="427" w:type="dxa"/>
+            <w:tcW w:w="429" w:type="dxa"/>
             <w:shd w:val="clear" w:color="auto" w:fill="BFBFBF" w:themeFill="background1" w:themeFillShade="BF"/>
           </w:tcPr>
           <w:p>
@@ -8604,25 +8191,23 @@
           <w:color w:val="000000" w:themeColor="text1"/>
           <w:szCs w:val="24"/>
         </w:rPr>
-        <w:t xml:space="preserve">Bab ini berisi </w:t>
+        <w:t xml:space="preserve">Bab ini berisi tentang gambaran umum mengenai isi laporan skripsi yang berisi penjelasan meliputi latar belakang masalah, rumusan masalah, maksud dan tujuan, batasan masalah, metodologi penelitian, dan sistematika penulisan dalam </w:t>
       </w:r>
       <w:r>
         <w:rPr>
           <w:rFonts w:cs="Times New Roman"/>
           <w:color w:val="000000" w:themeColor="text1"/>
           <w:szCs w:val="24"/>
-          <w:lang w:val="en-US"/>
-        </w:rPr>
-        <w:t>latar belakang, rumusan masalah, maksud dan tujuan, batasan masalah, metodologi penel</w:t>
+        </w:rPr>
+        <w:t>Pembangunan Mobile Dashboard Aplication untuk Monitoring dan Evaluasi data Keuangan Pemerintah Daerah(APBD) dengan IONIC Framework</w:t>
       </w:r>
       <w:r>
         <w:rPr>
           <w:rFonts w:cs="Times New Roman"/>
           <w:color w:val="000000" w:themeColor="text1"/>
           <w:szCs w:val="24"/>
-          <w:lang w:val="en-US"/>
-        </w:rPr>
-        <w:t>itian dan sistematika penulisan.</w:t>
+        </w:rPr>
+        <w:t>.</w:t>
       </w:r>
     </w:p>
     <w:p>
@@ -8669,8 +8254,79 @@
           <w:color w:val="000000" w:themeColor="text1"/>
           <w:szCs w:val="24"/>
         </w:rPr>
-        <w:t>Bab ini berisi uraian tentang kajian pustaka, buku – buku ilmiah, jurnal – jurnal, ataupun dari sumber lain yang mendukung penelitian ini.</w:t>
-      </w:r>
+        <w:t xml:space="preserve">Bab ini membahas mengenai tinjauan umum mengenai instansi </w:t>
+      </w:r>
+      <w:r>
+        <w:rPr>
+          <w:rFonts w:cs="Times New Roman"/>
+          <w:color w:val="000000" w:themeColor="text1"/>
+          <w:szCs w:val="24"/>
+          <w:lang w:val="en-US"/>
+        </w:rPr>
+        <w:t>PT.Usadi,</w:t>
+      </w:r>
+      <w:r>
+        <w:rPr>
+          <w:rFonts w:cs="Times New Roman"/>
+          <w:color w:val="000000" w:themeColor="text1"/>
+          <w:szCs w:val="24"/>
+          <w:lang w:val="en-US"/>
+        </w:rPr>
+        <w:t>APBD</w:t>
+      </w:r>
+      <w:r>
+        <w:rPr>
+          <w:rFonts w:cs="Times New Roman"/>
+          <w:color w:val="000000" w:themeColor="text1"/>
+          <w:szCs w:val="24"/>
+        </w:rPr>
+        <w:t xml:space="preserve"> dan pembahasan berbagai teori yang digunakan dalam penelitian ini. Adapun teori-teori yang digunakan seperti </w:t>
+      </w:r>
+      <w:r>
+        <w:rPr>
+          <w:rFonts w:cs="Times New Roman"/>
+          <w:color w:val="000000" w:themeColor="text1"/>
+          <w:szCs w:val="24"/>
+          <w:lang w:val="en-US"/>
+        </w:rPr>
+        <w:t>pembuatan web service,prngambilan data dari web service serta penyajiannya di aplikasi</w:t>
+      </w:r>
+      <w:r>
+        <w:rPr>
+          <w:rFonts w:cs="Times New Roman"/>
+          <w:color w:val="000000" w:themeColor="text1"/>
+          <w:szCs w:val="24"/>
+        </w:rPr>
+        <w:t>. Teori perancangan aplikasi yang akan dibangun menggunakan pemodelan UML seperti use case diagram, use case scenario, activity diagram, class diagram, sequence diagram serta teori-teori tentang tools atau software pendukung yang digunakan dalam pembangunan aplikasi ini.</w:t>
+      </w:r>
+    </w:p>
+    <w:p>
+      <w:pPr>
+        <w:spacing w:after="160" w:line="259" w:lineRule="auto"/>
+        <w:jc w:val="left"/>
+        <w:rPr>
+          <w:rFonts w:cs="Times New Roman"/>
+          <w:color w:val="000000" w:themeColor="text1"/>
+          <w:szCs w:val="24"/>
+        </w:rPr>
+      </w:pPr>
+      <w:r>
+        <w:rPr>
+          <w:rFonts w:cs="Times New Roman"/>
+          <w:color w:val="000000" w:themeColor="text1"/>
+          <w:szCs w:val="24"/>
+        </w:rPr>
+        <w:br w:type="page"/>
+      </w:r>
+    </w:p>
+    <w:p>
+      <w:pPr>
+        <w:rPr>
+          <w:rFonts w:cs="Times New Roman"/>
+          <w:color w:val="000000" w:themeColor="text1"/>
+          <w:szCs w:val="24"/>
+        </w:rPr>
+      </w:pPr>
     </w:p>
     <w:p>
       <w:pPr>
@@ -8713,14 +8369,87 @@
       <w:r>
         <w:rPr>
           <w:rFonts w:cs="Times New Roman"/>
-          <w:color w:val="000000" w:themeColor="text1"/>
           <w:szCs w:val="24"/>
         </w:rPr>
-        <w:t>Bab ini berisi analisis masalah dan metode yang tepat yang dapat digunakan pada persoalan tersebut dan merancang sistem yang mempunyai fungsionalitas yang sesuai dengan metode dan masalah yang ada.</w:t>
-      </w:r>
-    </w:p>
-    <w:p>
-      <w:pPr>
+        <w:t>Bab ini berisi penjelasan mengenai analisis masalah dari objek penelitian yang dilakukan untuk mengetahui masalah apa yang timbu</w:t>
+      </w:r>
+      <w:r>
+        <w:rPr>
+          <w:rFonts w:cs="Times New Roman"/>
+          <w:szCs w:val="24"/>
+        </w:rPr>
+        <w:t>l</w:t>
+      </w:r>
+      <w:r>
+        <w:rPr>
+          <w:rFonts w:cs="Times New Roman"/>
+          <w:szCs w:val="24"/>
+        </w:rPr>
+        <w:t xml:space="preserve"> dan menc</w:t>
+      </w:r>
+      <w:r>
+        <w:rPr>
+          <w:rFonts w:cs="Times New Roman"/>
+          <w:szCs w:val="24"/>
+        </w:rPr>
+        <w:t>oba memecahkan masalah tersebut. Analisis-analisis yang dilakukan pada bab ini, yaitu</w:t>
+      </w:r>
+      <w:r>
+        <w:rPr>
+          <w:rFonts w:cs="Times New Roman"/>
+          <w:szCs w:val="24"/>
+        </w:rPr>
+        <w:t xml:space="preserve"> analisis </w:t>
+      </w:r>
+      <w:r>
+        <w:rPr>
+          <w:rFonts w:cs="Times New Roman"/>
+          <w:szCs w:val="24"/>
+        </w:rPr>
+        <w:t>masalah</w:t>
+      </w:r>
+      <w:r>
+        <w:rPr>
+          <w:rFonts w:cs="Times New Roman"/>
+          <w:szCs w:val="24"/>
+        </w:rPr>
+        <w:t xml:space="preserve">, analisis </w:t>
+      </w:r>
+      <w:r>
+        <w:rPr>
+          <w:rFonts w:cs="Times New Roman"/>
+          <w:szCs w:val="24"/>
+        </w:rPr>
+        <w:t>proses</w:t>
+      </w:r>
+      <w:r>
+        <w:rPr>
+          <w:rFonts w:cs="Times New Roman"/>
+          <w:szCs w:val="24"/>
+        </w:rPr>
+        <w:t xml:space="preserve">, </w:t>
+      </w:r>
+      <w:r>
+        <w:rPr>
+          <w:rFonts w:cs="Times New Roman"/>
+          <w:szCs w:val="24"/>
+          <w:lang w:val="en-US"/>
+        </w:rPr>
+        <w:t>analisis pengambilan data ,dan analisis penampilan data</w:t>
+      </w:r>
+      <w:r>
+        <w:rPr>
+          <w:rFonts w:cs="Times New Roman"/>
+          <w:szCs w:val="24"/>
+        </w:rPr>
+        <w:t>.</w:t>
+      </w:r>
+    </w:p>
+    <w:p>
+      <w:pPr>
+        <w:tabs>
+          <w:tab w:val="left" w:pos="5805"/>
+        </w:tabs>
         <w:rPr>
           <w:rFonts w:cs="Times New Roman"/>
           <w:b/>
@@ -8739,35 +8468,7 @@
         </w:rPr>
         <w:t>BAB IV IMPLEMENTASI DAN PENGUJIAN</w:t>
       </w:r>
-    </w:p>
-    <w:p>
-      <w:pPr>
-        <w:rPr>
-          <w:rFonts w:cs="Times New Roman"/>
-          <w:color w:val="000000" w:themeColor="text1"/>
-          <w:szCs w:val="24"/>
-        </w:rPr>
-      </w:pPr>
-      <w:r>
-        <w:rPr>
-          <w:rFonts w:cs="Times New Roman"/>
-          <w:color w:val="000000" w:themeColor="text1"/>
-          <w:szCs w:val="24"/>
-          <w:lang w:val="en-US"/>
-        </w:rPr>
-        <w:tab/>
-      </w:r>
-      <w:r>
-        <w:rPr>
-          <w:rFonts w:cs="Times New Roman"/>
-          <w:color w:val="000000" w:themeColor="text1"/>
-          <w:szCs w:val="24"/>
-        </w:rPr>
-        <w:t>Bab ini berisi implementasi  dari aplikasi yang dibangun kemudian diuji untuk melihat sejauh mana aplikasi mampu bekerja sesuai perancangan.</w:t>
-      </w:r>
-    </w:p>
-    <w:p>
-      <w:pPr>
+      <w:r>
         <w:rPr>
           <w:rFonts w:cs="Times New Roman"/>
           <w:b/>
@@ -8775,8 +8476,88 @@
           <w:szCs w:val="24"/>
           <w:lang w:val="en-US"/>
         </w:rPr>
-      </w:pPr>
-      <w:r>
+        <w:tab/>
+      </w:r>
+    </w:p>
+    <w:p>
+      <w:pPr>
+        <w:rPr>
+          <w:rFonts w:cs="Times New Roman"/>
+          <w:color w:val="000000" w:themeColor="text1"/>
+          <w:szCs w:val="24"/>
+        </w:rPr>
+      </w:pPr>
+      <w:r>
+        <w:rPr>
+          <w:rFonts w:cs="Times New Roman"/>
+          <w:color w:val="000000" w:themeColor="text1"/>
+          <w:szCs w:val="24"/>
+          <w:lang w:val="en-US"/>
+        </w:rPr>
+        <w:tab/>
+      </w:r>
+      <w:r>
+        <w:rPr>
+          <w:rFonts w:cs="Times New Roman"/>
+          <w:color w:val="000000" w:themeColor="text1"/>
+          <w:szCs w:val="24"/>
+        </w:rPr>
+        <w:t xml:space="preserve">Bab ini membahas tentang implementasi dari tahap analisis yang telah dilakukan sebelumnya ke dalam bahasa pemrograman, dalam hal ini menggunakan </w:t>
+      </w:r>
+      <w:r>
+        <w:rPr>
+          <w:rFonts w:cs="Times New Roman"/>
+          <w:color w:val="000000" w:themeColor="text1"/>
+          <w:szCs w:val="24"/>
+          <w:lang w:val="en-US"/>
+        </w:rPr>
+        <w:t>framework ionic yang mana menggunakan bahasa berbasis web yaitu HTML5, css javascript serta Angular</w:t>
+      </w:r>
+      <w:r>
+        <w:rPr>
+          <w:rFonts w:cs="Times New Roman"/>
+          <w:color w:val="000000" w:themeColor="text1"/>
+          <w:szCs w:val="24"/>
+        </w:rPr>
+        <w:t xml:space="preserve">, mengimplementasikan kebutuhan perangkat keras dan perangkat lunak, dan implementasi antarmuka. Selain itu dilakukan pengujian sistem terhadap aplikasi yang dibangun melalui rencana pengujian, skenario pengujian, serta mengevaluasi hasil </w:t>
+      </w:r>
+      <w:r>
+        <w:rPr>
+          <w:rFonts w:cs="Times New Roman"/>
+          <w:color w:val="000000" w:themeColor="text1"/>
+          <w:szCs w:val="24"/>
+          <w:lang w:val="en-US"/>
+        </w:rPr>
+        <w:t>penyajian</w:t>
+      </w:r>
+      <w:r>
+        <w:rPr>
+          <w:rFonts w:cs="Times New Roman"/>
+          <w:color w:val="000000" w:themeColor="text1"/>
+          <w:szCs w:val="24"/>
+        </w:rPr>
+        <w:t xml:space="preserve"> yang dihasilkan </w:t>
+      </w:r>
+      <w:r>
+        <w:rPr>
+          <w:rFonts w:cs="Times New Roman"/>
+          <w:color w:val="000000" w:themeColor="text1"/>
+          <w:szCs w:val="24"/>
+          <w:lang w:val="en-US"/>
+        </w:rPr>
+        <w:t>oleh aplikasi berupa grafik dana APBD</w:t>
+      </w:r>
+      <w:r>
+        <w:rPr>
+          <w:rFonts w:cs="Times New Roman"/>
+          <w:color w:val="000000" w:themeColor="text1"/>
+          <w:szCs w:val="24"/>
+        </w:rPr>
+        <w:t>.</w:t>
+      </w:r>
+    </w:p>
+    <w:p>
+      <w:pPr>
         <w:rPr>
           <w:rFonts w:cs="Times New Roman"/>
           <w:b/>
@@ -8784,13 +8565,24 @@
           <w:szCs w:val="24"/>
           <w:lang w:val="en-US"/>
         </w:rPr>
+      </w:pPr>
+      <w:r>
+        <w:rPr>
+          <w:rFonts w:cs="Times New Roman"/>
+          <w:b/>
+          <w:color w:val="000000" w:themeColor="text1"/>
+          <w:szCs w:val="24"/>
+          <w:lang w:val="en-US"/>
+        </w:rPr>
         <w:t>BAB V KESIMPULAN DAN SARAN</w:t>
       </w:r>
     </w:p>
     <w:p>
       <w:pPr>
-        <w:rPr>
-          <w:lang w:val="en-US"/>
+        <w:ind w:firstLine="567"/>
+        <w:rPr>
+          <w:rFonts w:cs="Times New Roman"/>
+          <w:szCs w:val="24"/>
         </w:rPr>
       </w:pPr>
       <w:r>
@@ -8805,10 +8597,41 @@
       <w:r>
         <w:rPr>
           <w:rFonts w:cs="Times New Roman"/>
-          <w:color w:val="000000" w:themeColor="text1"/>
           <w:szCs w:val="24"/>
         </w:rPr>
-        <w:t>Bab ini berisi kesimpulan dan saran dari penelitian yang dilakukan.</w:t>
+        <w:t xml:space="preserve">Bab ini berisi tentang penjelasan kesimpulan yang diperoleh dari hasil implementasi dan pengujian aplikasi </w:t>
+      </w:r>
+      <w:r>
+        <w:rPr>
+          <w:rFonts w:cs="Times New Roman"/>
+          <w:szCs w:val="24"/>
+          <w:lang w:val="en-US"/>
+        </w:rPr>
+        <w:t>mobile dashboard dana APBD</w:t>
+      </w:r>
+      <w:r>
+        <w:rPr>
+          <w:rFonts w:cs="Times New Roman"/>
+          <w:szCs w:val="24"/>
+        </w:rPr>
+        <w:t>, serta saran yang diberikan oleh peneliti untuk penelitian atau pengembangan selanjutnya. Pada bagian kesimpulan berisi tentang hasil</w:t>
+      </w:r>
+      <w:r>
+        <w:rPr>
+          <w:rFonts w:cs="Times New Roman"/>
+          <w:szCs w:val="24"/>
+          <w:lang w:val="en-US"/>
+        </w:rPr>
+        <w:t xml:space="preserve"> dari implementasi di aplikasi</w:t>
+      </w:r>
+      <w:bookmarkStart w:id="22" w:name="_GoBack"/>
+      <w:bookmarkEnd w:id="22"/>
+      <w:r>
+        <w:rPr>
+          <w:rFonts w:cs="Times New Roman"/>
+          <w:szCs w:val="24"/>
+        </w:rPr>
+        <w:t>. Sedangkan pada bagian saran berisi tentang hal-hal yang bisa dilakukan untuk pengembangan selanjutnya.</w:t>
       </w:r>
     </w:p>
     <w:p>
@@ -8823,22 +8646,19 @@
           <w:lang w:val="en-US"/>
         </w:rPr>
       </w:pPr>
-      <w:bookmarkStart w:id="22" w:name="_Toc459555856"/>
+      <w:bookmarkStart w:id="23" w:name="_Toc459555856"/>
       <w:r>
         <w:rPr>
           <w:lang w:val="en-US"/>
         </w:rPr>
         <w:t>Daftar Pustaka</w:t>
       </w:r>
-      <w:bookmarkEnd w:id="22"/>
+      <w:bookmarkEnd w:id="23"/>
     </w:p>
     <w:p>
       <w:pPr>
         <w:pStyle w:val="ListParagraph"/>
-        <w:numPr>
-          <w:ilvl w:val="0"/>
-          <w:numId w:val="17"/>
-        </w:numPr>
+        <w:ind w:left="0"/>
       </w:pPr>
       <w:r>
         <w:rPr>
@@ -8866,15 +8686,7 @@
           <w:i/>
           <w:lang w:val="en-US"/>
         </w:rPr>
-        <w:t xml:space="preserve">Kebutuhan web service untuk sinkronisasi Data Antaar sistem Informasi Dalam E-Gov di Pemkab Bantul </w:t>
-      </w:r>
-      <w:r>
-        <w:rPr>
-          <w:i/>
-          <w:lang w:val="en-US"/>
-        </w:rPr>
-        <w:lastRenderedPageBreak/>
-        <w:t>Yogyakarta</w:t>
+        <w:t>Kebutuhan web service untuk sinkronisasi Data Antaar sistem Informasi Dalam E-Gov di Pemkab Bantul Yogyakarta</w:t>
       </w:r>
       <w:r>
         <w:rPr>
@@ -8931,10 +8743,7 @@
     <w:p>
       <w:pPr>
         <w:pStyle w:val="ListParagraph"/>
-        <w:numPr>
-          <w:ilvl w:val="0"/>
-          <w:numId w:val="17"/>
-        </w:numPr>
+        <w:ind w:left="0"/>
         <w:rPr>
           <w:lang w:val="en-US"/>
         </w:rPr>
@@ -8972,8 +8781,6 @@
           <w:lang w:val="en-US"/>
         </w:rPr>
       </w:pPr>
-      <w:bookmarkStart w:id="23" w:name="_GoBack"/>
-      <w:bookmarkEnd w:id="23"/>
     </w:p>
     <w:sectPr>
       <w:headerReference w:type="default" r:id="rId25"/>
@@ -9631,7 +9438,7 @@
           <w:fldChar w:fldCharType="separate"/>
         </w:r>
         <w:r>
-          <w:t>10</w:t>
+          <w:t>9</w:t>
         </w:r>
         <w:r>
           <w:fldChar w:fldCharType="end"/>
@@ -11932,6 +11739,7 @@
   <w:style w:type="character" w:default="1" w:styleId="DefaultParagraphFont">
     <w:name w:val="Default Paragraph Font"/>
     <w:uiPriority w:val="1"/>
+    <w:semiHidden/>
     <w:unhideWhenUsed/>
   </w:style>
   <w:style w:type="table" w:default="1" w:styleId="TableNormal">
@@ -12619,7 +12427,7 @@
 </file>
 
 <file path=customXml/itemProps1.xml><?xml version="1.0" encoding="utf-8"?>
-<ds:datastoreItem xmlns:ds="http://schemas.openxmlformats.org/officeDocument/2006/customXml" ds:itemID="{1103C43B-1354-49A8-A0D6-4702CF4ABF7F}">
+<ds:datastoreItem xmlns:ds="http://schemas.openxmlformats.org/officeDocument/2006/customXml" ds:itemID="{A6441DCB-61C1-4CFA-BD8F-D584E456209E}">
   <ds:schemaRefs>
     <ds:schemaRef ds:uri="http://schemas.openxmlformats.org/officeDocument/2006/bibliography"/>
   </ds:schemaRefs>

</xml_diff>